<commit_message>
modified transfusion, crossing and items
</commit_message>
<xml_diff>
--- a/Description.docx
+++ b/Description.docx
@@ -147,8 +147,6 @@
           <w:lang w:val="uk-UA"/>
         </w:rPr>
       </w:pPr>
-      <w:bookmarkStart w:id="0" w:name="_GoBack"/>
-      <w:bookmarkEnd w:id="0"/>
       <w:r>
         <w:rPr>
           <w:color w:val="000000"/>
@@ -294,7 +292,7 @@
           <w:szCs w:val="24"/>
           <w:lang w:val="en"/>
         </w:rPr>
-        <w:t xml:space="preserve">"Table Schulte": </w:t>
+        <w:t xml:space="preserve">"Schulte": </w:t>
       </w:r>
       <w:r>
         <w:rPr>
@@ -454,7 +452,25 @@
           <w:szCs w:val="24"/>
           <w:lang w:val="en"/>
         </w:rPr>
-        <w:t>"Numeric Rows":</w:t>
+        <w:t>"Num</w:t>
+      </w:r>
+      <w:r>
+        <w:rPr>
+          <w:color w:val="000000"/>
+          <w:sz w:val="24"/>
+          <w:szCs w:val="24"/>
+          <w:lang w:val="en"/>
+        </w:rPr>
+        <w:t>bers</w:t>
+      </w:r>
+      <w:r>
+        <w:rPr>
+          <w:color w:val="000000"/>
+          <w:sz w:val="24"/>
+          <w:szCs w:val="24"/>
+          <w:lang w:val="en"/>
+        </w:rPr>
+        <w:t>":</w:t>
       </w:r>
       <w:r>
         <w:rPr>
@@ -550,7 +566,25 @@
           <w:szCs w:val="24"/>
           <w:lang w:val="en"/>
         </w:rPr>
-        <w:t xml:space="preserve">"Two identical": </w:t>
+        <w:t>"</w:t>
+      </w:r>
+      <w:r>
+        <w:rPr>
+          <w:color w:val="000000"/>
+          <w:sz w:val="24"/>
+          <w:szCs w:val="24"/>
+          <w:lang w:val="en"/>
+        </w:rPr>
+        <w:t>Same</w:t>
+      </w:r>
+      <w:r>
+        <w:rPr>
+          <w:color w:val="000000"/>
+          <w:sz w:val="24"/>
+          <w:szCs w:val="24"/>
+          <w:lang w:val="en"/>
+        </w:rPr>
+        <w:t xml:space="preserve">": </w:t>
       </w:r>
       <w:r>
         <w:rPr>
@@ -646,7 +680,25 @@
           <w:szCs w:val="24"/>
           <w:lang w:val="en"/>
         </w:rPr>
-        <w:t xml:space="preserve">"Find Objects": </w:t>
+        <w:t xml:space="preserve">"Find </w:t>
+      </w:r>
+      <w:r>
+        <w:rPr>
+          <w:color w:val="000000"/>
+          <w:sz w:val="24"/>
+          <w:szCs w:val="24"/>
+          <w:lang w:val="en"/>
+        </w:rPr>
+        <w:t>Items</w:t>
+      </w:r>
+      <w:r>
+        <w:rPr>
+          <w:color w:val="000000"/>
+          <w:sz w:val="24"/>
+          <w:szCs w:val="24"/>
+          <w:lang w:val="en"/>
+        </w:rPr>
+        <w:t xml:space="preserve">": </w:t>
       </w:r>
       <w:r>
         <w:rPr>
@@ -674,6 +726,77 @@
         </w:rPr>
         <w:t>purpose of this task is to identify items from the list in the figure. Such tasks are often used in games, usually in arcades, or as an intermediate task in strategies.</w:t>
       </w:r>
+    </w:p>
+    <w:p>
+      <w:pPr>
+        <w:pStyle w:val="ListParagraph"/>
+        <w:numPr>
+          <w:ilvl w:val="0"/>
+          <w:numId w:val="2"/>
+        </w:numPr>
+        <w:ind w:left="0" w:firstLine="450"/>
+        <w:rPr>
+          <w:sz w:val="24"/>
+          <w:szCs w:val="24"/>
+          <w:lang w:val="uk-UA"/>
+        </w:rPr>
+      </w:pPr>
+      <w:r>
+        <w:rPr>
+          <w:sz w:val="24"/>
+          <w:szCs w:val="24"/>
+          <w:lang w:val="en"/>
+        </w:rPr>
+        <w:t>“Crossing”</w:t>
+      </w:r>
+    </w:p>
+    <w:p>
+      <w:pPr>
+        <w:pStyle w:val="ListParagraph"/>
+        <w:numPr>
+          <w:ilvl w:val="0"/>
+          <w:numId w:val="2"/>
+        </w:numPr>
+        <w:ind w:left="0" w:firstLine="450"/>
+        <w:rPr>
+          <w:sz w:val="24"/>
+          <w:szCs w:val="24"/>
+          <w:lang w:val="uk-UA"/>
+        </w:rPr>
+      </w:pPr>
+      <w:r>
+        <w:rPr>
+          <w:sz w:val="24"/>
+          <w:szCs w:val="24"/>
+          <w:lang w:val="en"/>
+        </w:rPr>
+        <w:t>“Transfusion”</w:t>
+      </w:r>
+    </w:p>
+    <w:p>
+      <w:pPr>
+        <w:pStyle w:val="ListParagraph"/>
+        <w:numPr>
+          <w:ilvl w:val="0"/>
+          <w:numId w:val="2"/>
+        </w:numPr>
+        <w:ind w:left="0" w:firstLine="450"/>
+        <w:rPr>
+          <w:sz w:val="24"/>
+          <w:szCs w:val="24"/>
+          <w:lang w:val="uk-UA"/>
+        </w:rPr>
+      </w:pPr>
+      <w:r>
+        <w:rPr>
+          <w:sz w:val="24"/>
+          <w:szCs w:val="24"/>
+          <w:lang w:val="en"/>
+        </w:rPr>
+        <w:t>“Attention”</w:t>
+      </w:r>
+      <w:bookmarkStart w:id="0" w:name="_GoBack"/>
+      <w:bookmarkEnd w:id="0"/>
     </w:p>
     <w:sectPr>
       <w:pgSz w:w="11909" w:h="16834"/>

</xml_diff>